<commit_message>
Finished AV SW Dev version
</commit_message>
<xml_diff>
--- a/Working Copy/Sachin_Fernando_AV-Software-Dev.docx
+++ b/Working Copy/Sachin_Fernando_AV-Software-Dev.docx
@@ -56,7 +56,7 @@
           <w:color w:val="auto"/>
           <w:sz w:val="32"/>
         </w:rPr>
-        <w:t>Software Development</w:t>
+        <w:t xml:space="preserve">Autonomous </w:t>
       </w:r>
       <w:r>
         <w:rPr>
@@ -64,7 +64,7 @@
           <w:color w:val="auto"/>
           <w:sz w:val="32"/>
         </w:rPr>
-        <w:t xml:space="preserve"> </w:t>
+        <w:t xml:space="preserve">Software Development </w:t>
       </w:r>
       <w:r>
         <w:rPr>
@@ -200,7 +200,53 @@
           <w:rFonts w:ascii="Garamond" w:hAnsi="Garamond"/>
           <w:color w:val="auto"/>
         </w:rPr>
-        <w:t xml:space="preserve">programming (C++, Python, MATLAB), ROS, software testing (GoogleTest, pytest), OS (Windows, Linux), CI/CD, Docker, </w:t>
+        <w:t>programming (C++, Python, MATLAB), ROS</w:t>
+      </w:r>
+      <w:r>
+        <w:rPr>
+          <w:rFonts w:ascii="Garamond" w:hAnsi="Garamond"/>
+          <w:color w:val="auto"/>
+        </w:rPr>
+        <w:t>/ROS2</w:t>
+      </w:r>
+      <w:r>
+        <w:rPr>
+          <w:rFonts w:ascii="Garamond" w:hAnsi="Garamond"/>
+          <w:color w:val="auto"/>
+        </w:rPr>
+        <w:t>, software testing (</w:t>
+      </w:r>
+      <w:proofErr w:type="spellStart"/>
+      <w:r>
+        <w:rPr>
+          <w:rFonts w:ascii="Garamond" w:hAnsi="Garamond"/>
+          <w:color w:val="auto"/>
+        </w:rPr>
+        <w:t>GoogleTest</w:t>
+      </w:r>
+      <w:proofErr w:type="spellEnd"/>
+      <w:r>
+        <w:rPr>
+          <w:rFonts w:ascii="Garamond" w:hAnsi="Garamond"/>
+          <w:color w:val="auto"/>
+        </w:rPr>
+        <w:t xml:space="preserve">, </w:t>
+      </w:r>
+      <w:proofErr w:type="spellStart"/>
+      <w:r>
+        <w:rPr>
+          <w:rFonts w:ascii="Garamond" w:hAnsi="Garamond"/>
+          <w:color w:val="auto"/>
+        </w:rPr>
+        <w:t>pytest</w:t>
+      </w:r>
+      <w:proofErr w:type="spellEnd"/>
+      <w:r>
+        <w:rPr>
+          <w:rFonts w:ascii="Garamond" w:hAnsi="Garamond"/>
+          <w:color w:val="auto"/>
+        </w:rPr>
+        <w:t xml:space="preserve">), OS (Windows, Linux), CI/CD, Docker, </w:t>
       </w:r>
       <w:r>
         <w:rPr>
@@ -208,7 +254,25 @@
           <w:color w:val="auto"/>
           <w:szCs w:val="32"/>
         </w:rPr>
-        <w:t>simulation (CARLA, Driving Scenario Designer), libraries (scikit-learn, PyTorch, OpenCV)</w:t>
+        <w:t xml:space="preserve">simulation (CARLA, Driving Scenario Designer), libraries (scikit-learn, </w:t>
+      </w:r>
+      <w:proofErr w:type="spellStart"/>
+      <w:r>
+        <w:rPr>
+          <w:rFonts w:ascii="Garamond" w:hAnsi="Garamond"/>
+          <w:color w:val="auto"/>
+          <w:szCs w:val="32"/>
+        </w:rPr>
+        <w:t>PyTorch</w:t>
+      </w:r>
+      <w:proofErr w:type="spellEnd"/>
+      <w:r>
+        <w:rPr>
+          <w:rFonts w:ascii="Garamond" w:hAnsi="Garamond"/>
+          <w:color w:val="auto"/>
+          <w:szCs w:val="32"/>
+        </w:rPr>
+        <w:t>, OpenCV)</w:t>
       </w:r>
     </w:p>
     <w:p>
@@ -284,7 +348,27 @@
           <w:bCs/>
           <w:color w:val="auto"/>
         </w:rPr>
-        <w:t>University of Waterloo EcoCAR Team</w:t>
+        <w:t xml:space="preserve">University of Waterloo </w:t>
+      </w:r>
+      <w:proofErr w:type="spellStart"/>
+      <w:r>
+        <w:rPr>
+          <w:rFonts w:ascii="Garamond" w:hAnsi="Garamond"/>
+          <w:b/>
+          <w:bCs/>
+          <w:color w:val="auto"/>
+        </w:rPr>
+        <w:t>EcoCAR</w:t>
+      </w:r>
+      <w:proofErr w:type="spellEnd"/>
+      <w:r>
+        <w:rPr>
+          <w:rFonts w:ascii="Garamond" w:hAnsi="Garamond"/>
+          <w:b/>
+          <w:bCs/>
+          <w:color w:val="auto"/>
+        </w:rPr>
+        <w:t xml:space="preserve"> Team</w:t>
       </w:r>
       <w:r>
         <w:rPr>
@@ -412,16 +496,7 @@
           <w:i/>
           <w:color w:val="auto"/>
         </w:rPr>
-        <w:t xml:space="preserve">Connected and Automated Vehicle Software </w:t>
-      </w:r>
-      <w:r>
-        <w:rPr>
-          <w:rFonts w:ascii="Garamond" w:hAnsi="Garamond"/>
-          <w:bCs/>
-          <w:i/>
-          <w:color w:val="auto"/>
-        </w:rPr>
-        <w:t>Lead</w:t>
+        <w:t>Connected and Automated Vehicle Software Lead</w:t>
       </w:r>
       <w:r>
         <w:rPr>
@@ -795,8 +870,36 @@
           <w:b/>
           <w:color w:val="auto"/>
         </w:rPr>
-        <w:t xml:space="preserve"> GoogleTest, pytest</w:t>
-      </w:r>
+        <w:t xml:space="preserve"> </w:t>
+      </w:r>
+      <w:proofErr w:type="spellStart"/>
+      <w:r>
+        <w:rPr>
+          <w:rFonts w:ascii="Garamond" w:hAnsi="Garamond"/>
+          <w:b/>
+          <w:color w:val="auto"/>
+        </w:rPr>
+        <w:t>GoogleTest</w:t>
+      </w:r>
+      <w:proofErr w:type="spellEnd"/>
+      <w:r>
+        <w:rPr>
+          <w:rFonts w:ascii="Garamond" w:hAnsi="Garamond"/>
+          <w:b/>
+          <w:color w:val="auto"/>
+        </w:rPr>
+        <w:t xml:space="preserve">, </w:t>
+      </w:r>
+      <w:proofErr w:type="spellStart"/>
+      <w:r>
+        <w:rPr>
+          <w:rFonts w:ascii="Garamond" w:hAnsi="Garamond"/>
+          <w:b/>
+          <w:color w:val="auto"/>
+        </w:rPr>
+        <w:t>pytest</w:t>
+      </w:r>
+      <w:proofErr w:type="spellEnd"/>
       <w:r>
         <w:rPr>
           <w:rFonts w:ascii="Garamond" w:hAnsi="Garamond"/>
@@ -892,7 +995,7 @@
           <w:b/>
           <w:color w:val="auto"/>
         </w:rPr>
-        <w:t>sensor fusion</w:t>
+        <w:t>perception</w:t>
       </w:r>
       <w:r>
         <w:rPr>
@@ -956,7 +1059,25 @@
           <w:bCs/>
           <w:color w:val="auto"/>
         </w:rPr>
-        <w:t>using OxTS hardware.</w:t>
+        <w:t xml:space="preserve">using </w:t>
+      </w:r>
+      <w:proofErr w:type="spellStart"/>
+      <w:r>
+        <w:rPr>
+          <w:rFonts w:ascii="Garamond" w:hAnsi="Garamond"/>
+          <w:bCs/>
+          <w:color w:val="auto"/>
+        </w:rPr>
+        <w:t>OxTS</w:t>
+      </w:r>
+      <w:proofErr w:type="spellEnd"/>
+      <w:r>
+        <w:rPr>
+          <w:rFonts w:ascii="Garamond" w:hAnsi="Garamond"/>
+          <w:bCs/>
+          <w:color w:val="auto"/>
+        </w:rPr>
+        <w:t xml:space="preserve"> hardware.</w:t>
       </w:r>
     </w:p>
     <w:p>
@@ -1003,6 +1124,7 @@
         </w:rPr>
         <w:t xml:space="preserve">CAN </w:t>
       </w:r>
+      <w:proofErr w:type="gramStart"/>
       <w:r>
         <w:rPr>
           <w:rStyle w:val="Hyperlink"/>
@@ -1011,16 +1133,27 @@
           <w:color w:val="auto"/>
           <w:u w:val="none"/>
         </w:rPr>
-        <w:t xml:space="preserve">interfacing, </w:t>
-      </w:r>
+        <w:t>interfacing,</w:t>
+      </w:r>
+      <w:proofErr w:type="gramEnd"/>
       <w:r>
         <w:rPr>
           <w:rStyle w:val="Hyperlink"/>
           <w:rFonts w:ascii="Garamond" w:hAnsi="Garamond"/>
-          <w:b/>
+          <w:bCs/>
           <w:color w:val="auto"/>
           <w:u w:val="none"/>
         </w:rPr>
+        <w:t xml:space="preserve"> </w:t>
+      </w:r>
+      <w:r>
+        <w:rPr>
+          <w:rStyle w:val="Hyperlink"/>
+          <w:rFonts w:ascii="Garamond" w:hAnsi="Garamond"/>
+          <w:b/>
+          <w:color w:val="auto"/>
+          <w:u w:val="none"/>
+        </w:rPr>
         <w:t>sensor calibration</w:t>
       </w:r>
       <w:r>
@@ -1033,6 +1166,7 @@
         </w:rPr>
         <w:t xml:space="preserve"> and controller debugging using </w:t>
       </w:r>
+      <w:proofErr w:type="spellStart"/>
       <w:r>
         <w:rPr>
           <w:rFonts w:ascii="Garamond" w:hAnsi="Garamond"/>
@@ -1042,160 +1176,41 @@
           <w:sz w:val="22"/>
           <w:szCs w:val="28"/>
         </w:rPr>
-        <w:t>dSPACE ControlDesk</w:t>
-      </w:r>
-      <w:r>
-        <w:rPr>
-          <w:rFonts w:ascii="Garamond" w:hAnsi="Garamond"/>
+        <w:t>dSPACE</w:t>
+      </w:r>
+      <w:proofErr w:type="spellEnd"/>
+      <w:r>
+        <w:rPr>
+          <w:rFonts w:ascii="Garamond" w:hAnsi="Garamond"/>
+          <w:b/>
+          <w:bCs/>
           <w:color w:val="auto"/>
           <w:sz w:val="22"/>
           <w:szCs w:val="28"/>
         </w:rPr>
+        <w:t xml:space="preserve"> </w:t>
+      </w:r>
+      <w:proofErr w:type="spellStart"/>
+      <w:r>
+        <w:rPr>
+          <w:rFonts w:ascii="Garamond" w:hAnsi="Garamond"/>
+          <w:b/>
+          <w:bCs/>
+          <w:color w:val="auto"/>
+          <w:sz w:val="22"/>
+          <w:szCs w:val="28"/>
+        </w:rPr>
+        <w:t>ControlDesk</w:t>
+      </w:r>
+      <w:proofErr w:type="spellEnd"/>
+      <w:r>
+        <w:rPr>
+          <w:rFonts w:ascii="Garamond" w:hAnsi="Garamond"/>
+          <w:color w:val="auto"/>
+          <w:sz w:val="22"/>
+          <w:szCs w:val="28"/>
+        </w:rPr>
         <w:t>.</w:t>
-      </w:r>
-    </w:p>
-    <w:p>
-      <w:pPr>
-        <w:pStyle w:val="Default"/>
-        <w:spacing w:line="252" w:lineRule="auto"/>
-        <w:rPr>
-          <w:rFonts w:ascii="Garamond" w:hAnsi="Garamond"/>
-          <w:bCs/>
-          <w:color w:val="auto"/>
-          <w:sz w:val="20"/>
-          <w:szCs w:val="20"/>
-        </w:rPr>
-      </w:pPr>
-    </w:p>
-    <w:p>
-      <w:pPr>
-        <w:pStyle w:val="Default"/>
-        <w:spacing w:line="252" w:lineRule="auto"/>
-        <w:rPr>
-          <w:rFonts w:ascii="Garamond" w:hAnsi="Garamond"/>
-          <w:bCs/>
-          <w:i/>
-          <w:color w:val="auto"/>
-        </w:rPr>
-      </w:pPr>
-      <w:r>
-        <w:rPr>
-          <w:rFonts w:ascii="Garamond" w:hAnsi="Garamond"/>
-          <w:bCs/>
-          <w:i/>
-          <w:color w:val="auto"/>
-        </w:rPr>
-        <w:t>Project Manager</w:t>
-      </w:r>
-      <w:r>
-        <w:rPr>
-          <w:rFonts w:ascii="Garamond" w:hAnsi="Garamond"/>
-          <w:bCs/>
-          <w:i/>
-          <w:color w:val="auto"/>
-        </w:rPr>
-        <w:tab/>
-      </w:r>
-      <w:r>
-        <w:rPr>
-          <w:rFonts w:ascii="Garamond" w:hAnsi="Garamond"/>
-          <w:bCs/>
-          <w:i/>
-          <w:color w:val="auto"/>
-        </w:rPr>
-        <w:tab/>
-      </w:r>
-      <w:r>
-        <w:rPr>
-          <w:rFonts w:ascii="Garamond" w:hAnsi="Garamond"/>
-          <w:bCs/>
-          <w:i/>
-          <w:color w:val="auto"/>
-        </w:rPr>
-        <w:tab/>
-      </w:r>
-      <w:r>
-        <w:rPr>
-          <w:rFonts w:ascii="Garamond" w:hAnsi="Garamond"/>
-          <w:bCs/>
-          <w:i/>
-          <w:color w:val="auto"/>
-        </w:rPr>
-        <w:tab/>
-      </w:r>
-      <w:r>
-        <w:rPr>
-          <w:rFonts w:ascii="Garamond" w:hAnsi="Garamond"/>
-          <w:bCs/>
-          <w:i/>
-          <w:color w:val="auto"/>
-        </w:rPr>
-        <w:tab/>
-      </w:r>
-      <w:r>
-        <w:rPr>
-          <w:rFonts w:ascii="Garamond" w:hAnsi="Garamond"/>
-          <w:bCs/>
-          <w:i/>
-          <w:color w:val="auto"/>
-        </w:rPr>
-        <w:tab/>
-      </w:r>
-      <w:r>
-        <w:rPr>
-          <w:rFonts w:ascii="Garamond" w:hAnsi="Garamond"/>
-          <w:bCs/>
-          <w:i/>
-          <w:color w:val="auto"/>
-        </w:rPr>
-        <w:tab/>
-        <w:t xml:space="preserve">     </w:t>
-      </w:r>
-      <w:r>
-        <w:rPr>
-          <w:rFonts w:ascii="Garamond" w:hAnsi="Garamond"/>
-          <w:bCs/>
-          <w:i/>
-          <w:color w:val="auto"/>
-        </w:rPr>
-        <w:tab/>
-        <w:t xml:space="preserve">    </w:t>
-      </w:r>
-      <w:r>
-        <w:rPr>
-          <w:rFonts w:ascii="Garamond" w:hAnsi="Garamond"/>
-          <w:bCs/>
-          <w:i/>
-          <w:color w:val="auto"/>
-        </w:rPr>
-        <w:tab/>
-      </w:r>
-      <w:r>
-        <w:rPr>
-          <w:rFonts w:ascii="Garamond" w:hAnsi="Garamond"/>
-          <w:bCs/>
-          <w:i/>
-          <w:color w:val="auto"/>
-        </w:rPr>
-        <w:tab/>
-      </w:r>
-      <w:r>
-        <w:rPr>
-          <w:rFonts w:ascii="Garamond" w:hAnsi="Garamond"/>
-          <w:bCs/>
-          <w:i/>
-          <w:color w:val="auto"/>
-        </w:rPr>
-        <w:tab/>
-      </w:r>
-      <w:r>
-        <w:rPr>
-          <w:rFonts w:ascii="Garamond" w:hAnsi="Garamond"/>
-          <w:bCs/>
-          <w:i/>
-          <w:color w:val="auto"/>
-        </w:rPr>
-        <w:tab/>
       </w:r>
     </w:p>
     <w:p>
@@ -1218,183 +1233,103 @@
           <w:bCs/>
           <w:color w:val="auto"/>
         </w:rPr>
-        <w:t xml:space="preserve">Met baseline development goals </w:t>
-      </w:r>
-      <w:r>
-        <w:rPr>
-          <w:rFonts w:ascii="Garamond" w:hAnsi="Garamond"/>
-          <w:bCs/>
-          <w:color w:val="auto"/>
-        </w:rPr>
-        <w:t xml:space="preserve">using </w:t>
-      </w:r>
-      <w:r>
-        <w:rPr>
-          <w:rFonts w:ascii="Garamond" w:hAnsi="Garamond"/>
-          <w:b/>
-          <w:color w:val="auto"/>
-        </w:rPr>
-        <w:t>A</w:t>
-      </w:r>
-      <w:r>
-        <w:rPr>
-          <w:rFonts w:ascii="Garamond" w:hAnsi="Garamond"/>
-          <w:b/>
-          <w:color w:val="auto"/>
-        </w:rPr>
-        <w:t>gile</w:t>
-      </w:r>
-      <w:r>
-        <w:rPr>
-          <w:rFonts w:ascii="Garamond" w:hAnsi="Garamond"/>
-          <w:bCs/>
-          <w:color w:val="auto"/>
-        </w:rPr>
-        <w:t xml:space="preserve"> </w:t>
-      </w:r>
-      <w:r>
-        <w:rPr>
-          <w:rFonts w:ascii="Garamond" w:hAnsi="Garamond"/>
-          <w:bCs/>
-          <w:color w:val="auto"/>
-        </w:rPr>
-        <w:t xml:space="preserve">approach </w:t>
-      </w:r>
-      <w:r>
-        <w:rPr>
-          <w:rFonts w:ascii="Garamond" w:hAnsi="Garamond"/>
-          <w:bCs/>
-          <w:color w:val="auto"/>
-        </w:rPr>
-        <w:t>for</w:t>
-      </w:r>
-      <w:r>
-        <w:rPr>
-          <w:rFonts w:ascii="Garamond" w:hAnsi="Garamond"/>
-          <w:bCs/>
-          <w:color w:val="auto"/>
-        </w:rPr>
-        <w:t xml:space="preserve"> 40+ student</w:t>
-      </w:r>
-      <w:r>
-        <w:rPr>
-          <w:rFonts w:ascii="Garamond" w:hAnsi="Garamond"/>
-          <w:bCs/>
-          <w:color w:val="auto"/>
-        </w:rPr>
-        <w:t xml:space="preserve"> team</w:t>
-      </w:r>
-      <w:r>
-        <w:rPr>
-          <w:rFonts w:ascii="Garamond" w:hAnsi="Garamond"/>
-          <w:bCs/>
-          <w:color w:val="auto"/>
-        </w:rPr>
-        <w:t xml:space="preserve"> across 5 distinct subteams</w:t>
-      </w:r>
-      <w:r>
-        <w:rPr>
-          <w:rFonts w:ascii="Garamond" w:hAnsi="Garamond"/>
-          <w:bCs/>
-          <w:color w:val="auto"/>
-        </w:rPr>
-        <w:t xml:space="preserve"> </w:t>
-      </w:r>
-      <w:r>
-        <w:rPr>
-          <w:rFonts w:ascii="Garamond" w:hAnsi="Garamond"/>
-          <w:bCs/>
-          <w:color w:val="auto"/>
-        </w:rPr>
-        <w:t>(</w:t>
-      </w:r>
-      <w:r>
-        <w:rPr>
-          <w:rFonts w:ascii="Garamond" w:hAnsi="Garamond"/>
-          <w:bCs/>
-          <w:color w:val="auto"/>
-        </w:rPr>
-        <w:t>Automation</w:t>
-      </w:r>
-      <w:r>
-        <w:rPr>
-          <w:rFonts w:ascii="Garamond" w:hAnsi="Garamond"/>
-          <w:bCs/>
-          <w:color w:val="auto"/>
-        </w:rPr>
-        <w:t xml:space="preserve">, Controls, </w:t>
-      </w:r>
-      <w:r>
-        <w:rPr>
-          <w:rFonts w:ascii="Garamond" w:hAnsi="Garamond"/>
-          <w:bCs/>
-          <w:color w:val="auto"/>
-        </w:rPr>
-        <w:t>UI</w:t>
-      </w:r>
-      <w:r>
-        <w:rPr>
-          <w:rFonts w:ascii="Garamond" w:hAnsi="Garamond"/>
-          <w:bCs/>
-          <w:color w:val="auto"/>
-        </w:rPr>
-        <w:t xml:space="preserve">/UX, </w:t>
-      </w:r>
-      <w:r>
-        <w:rPr>
-          <w:rFonts w:ascii="Garamond" w:hAnsi="Garamond"/>
-          <w:bCs/>
-          <w:color w:val="auto"/>
-        </w:rPr>
-        <w:t>Integration</w:t>
-      </w:r>
-      <w:r>
-        <w:rPr>
-          <w:rFonts w:ascii="Garamond" w:hAnsi="Garamond"/>
-          <w:bCs/>
-          <w:color w:val="auto"/>
-        </w:rPr>
-        <w:t>,</w:t>
-      </w:r>
-      <w:r>
-        <w:rPr>
-          <w:rFonts w:ascii="Garamond" w:hAnsi="Garamond"/>
-          <w:bCs/>
-          <w:color w:val="auto"/>
-        </w:rPr>
-        <w:t xml:space="preserve"> </w:t>
-      </w:r>
-      <w:r>
-        <w:rPr>
-          <w:rFonts w:ascii="Garamond" w:hAnsi="Garamond"/>
-          <w:bCs/>
-          <w:color w:val="auto"/>
-        </w:rPr>
-        <w:t xml:space="preserve">and </w:t>
-      </w:r>
-      <w:r>
-        <w:rPr>
-          <w:rFonts w:ascii="Garamond" w:hAnsi="Garamond"/>
-          <w:bCs/>
-          <w:color w:val="auto"/>
-        </w:rPr>
-        <w:t>Communications) in yearlong competition cycle</w:t>
-      </w:r>
-      <w:r>
-        <w:rPr>
-          <w:rFonts w:ascii="Garamond" w:hAnsi="Garamond"/>
-          <w:bCs/>
-          <w:color w:val="auto"/>
-        </w:rPr>
-        <w:t>.</w:t>
-      </w:r>
-      <w:r>
-        <w:rPr>
-          <w:rFonts w:ascii="Garamond" w:hAnsi="Garamond"/>
-          <w:bCs/>
-          <w:color w:val="auto"/>
-        </w:rPr>
-        <w:t xml:space="preserve"> </w:t>
+        <w:t xml:space="preserve">Developed </w:t>
+      </w:r>
+      <w:r>
+        <w:rPr>
+          <w:rFonts w:ascii="Garamond" w:hAnsi="Garamond"/>
+          <w:b/>
+          <w:color w:val="auto"/>
+        </w:rPr>
+        <w:t>sensor fusion</w:t>
+      </w:r>
+      <w:r>
+        <w:rPr>
+          <w:rFonts w:ascii="Garamond" w:hAnsi="Garamond"/>
+          <w:bCs/>
+          <w:color w:val="auto"/>
+        </w:rPr>
+        <w:t xml:space="preserve"> and </w:t>
+      </w:r>
+      <w:r>
+        <w:rPr>
+          <w:rFonts w:ascii="Garamond" w:hAnsi="Garamond"/>
+          <w:b/>
+          <w:color w:val="auto"/>
+        </w:rPr>
+        <w:t>tracking algorithms</w:t>
+      </w:r>
+      <w:r>
+        <w:rPr>
+          <w:rFonts w:ascii="Garamond" w:hAnsi="Garamond"/>
+          <w:bCs/>
+          <w:color w:val="auto"/>
+        </w:rPr>
+        <w:t xml:space="preserve"> from the ground-up to work with stock Cadillac Lyriq camera and radar as well as team-added lida</w:t>
+      </w:r>
+      <w:r>
+        <w:rPr>
+          <w:rFonts w:ascii="Garamond" w:hAnsi="Garamond"/>
+          <w:bCs/>
+          <w:color w:val="auto"/>
+        </w:rPr>
+        <w:t>r.</w:t>
+      </w:r>
+      <w:r>
+        <w:rPr>
+          <w:rFonts w:ascii="Garamond" w:hAnsi="Garamond"/>
+          <w:bCs/>
+          <w:i/>
+          <w:color w:val="auto"/>
+        </w:rPr>
+        <w:tab/>
+      </w:r>
+      <w:r>
+        <w:rPr>
+          <w:rFonts w:ascii="Garamond" w:hAnsi="Garamond"/>
+          <w:bCs/>
+          <w:i/>
+          <w:color w:val="auto"/>
+        </w:rPr>
+        <w:tab/>
+      </w:r>
+      <w:r>
+        <w:rPr>
+          <w:rFonts w:ascii="Garamond" w:hAnsi="Garamond"/>
+          <w:bCs/>
+          <w:i/>
+          <w:color w:val="auto"/>
+        </w:rPr>
+        <w:tab/>
+      </w:r>
+      <w:r>
+        <w:rPr>
+          <w:rFonts w:ascii="Garamond" w:hAnsi="Garamond"/>
+          <w:bCs/>
+          <w:i/>
+          <w:color w:val="auto"/>
+        </w:rPr>
+        <w:tab/>
+        <w:t xml:space="preserve">     </w:t>
+      </w:r>
+      <w:r>
+        <w:rPr>
+          <w:rFonts w:ascii="Garamond" w:hAnsi="Garamond"/>
+          <w:bCs/>
+          <w:i/>
+          <w:color w:val="auto"/>
+        </w:rPr>
+        <w:tab/>
+        <w:t xml:space="preserve">    </w:t>
+      </w:r>
+      <w:r>
+        <w:rPr>
+          <w:rFonts w:ascii="Garamond" w:hAnsi="Garamond"/>
+          <w:bCs/>
+          <w:i/>
+          <w:color w:val="auto"/>
+        </w:rPr>
+        <w:tab/>
       </w:r>
     </w:p>
     <w:p>
@@ -1409,16 +1344,35 @@
           <w:rFonts w:ascii="Garamond" w:hAnsi="Garamond"/>
           <w:bCs/>
           <w:color w:val="auto"/>
-        </w:rPr>
-      </w:pPr>
-      <w:r>
-        <w:rPr>
-          <w:rFonts w:ascii="Garamond" w:hAnsi="Garamond"/>
-          <w:bCs/>
-          <w:color w:val="auto"/>
-        </w:rPr>
-        <w:t>Improved inter-team transparency of work tracking by developing custom</w:t>
-      </w:r>
+          <w:szCs w:val="32"/>
+        </w:rPr>
+      </w:pPr>
+      <w:r>
+        <w:rPr>
+          <w:rFonts w:ascii="Garamond" w:hAnsi="Garamond"/>
+          <w:bCs/>
+          <w:color w:val="auto"/>
+        </w:rPr>
+        <w:t xml:space="preserve">Led </w:t>
+      </w:r>
+      <w:r>
+        <w:rPr>
+          <w:rFonts w:ascii="Garamond" w:hAnsi="Garamond"/>
+          <w:bCs/>
+          <w:color w:val="auto"/>
+        </w:rPr>
+        <w:t xml:space="preserve">15+ member </w:t>
+      </w:r>
+      <w:proofErr w:type="spellStart"/>
+      <w:r>
+        <w:rPr>
+          <w:rFonts w:ascii="Garamond" w:hAnsi="Garamond"/>
+          <w:bCs/>
+          <w:color w:val="auto"/>
+        </w:rPr>
+        <w:t>subteam</w:t>
+      </w:r>
+      <w:proofErr w:type="spellEnd"/>
       <w:r>
         <w:rPr>
           <w:rFonts w:ascii="Garamond" w:hAnsi="Garamond"/>
@@ -1433,23 +1387,47 @@
           <w:bCs/>
           <w:color w:val="auto"/>
         </w:rPr>
-        <w:t>team-wide dashboard</w:t>
-      </w:r>
-      <w:r>
-        <w:rPr>
-          <w:rFonts w:ascii="Garamond" w:hAnsi="Garamond"/>
-          <w:bCs/>
-          <w:color w:val="auto"/>
-        </w:rPr>
-        <w:t xml:space="preserve"> using </w:t>
-      </w:r>
-      <w:r>
-        <w:rPr>
-          <w:rFonts w:ascii="Garamond" w:hAnsi="Garamond"/>
-          <w:b/>
-          <w:color w:val="auto"/>
-        </w:rPr>
-        <w:t>Python</w:t>
+        <w:t xml:space="preserve">to meet all baseline development goals </w:t>
+      </w:r>
+      <w:r>
+        <w:rPr>
+          <w:rFonts w:ascii="Garamond" w:hAnsi="Garamond"/>
+          <w:bCs/>
+          <w:color w:val="auto"/>
+        </w:rPr>
+        <w:t xml:space="preserve">using </w:t>
+      </w:r>
+      <w:r>
+        <w:rPr>
+          <w:rFonts w:ascii="Garamond" w:hAnsi="Garamond"/>
+          <w:b/>
+          <w:color w:val="auto"/>
+        </w:rPr>
+        <w:t>A</w:t>
+      </w:r>
+      <w:r>
+        <w:rPr>
+          <w:rFonts w:ascii="Garamond" w:hAnsi="Garamond"/>
+          <w:b/>
+          <w:color w:val="auto"/>
+        </w:rPr>
+        <w:t>gile</w:t>
+      </w:r>
+      <w:r>
+        <w:rPr>
+          <w:rFonts w:ascii="Garamond" w:hAnsi="Garamond"/>
+          <w:bCs/>
+          <w:color w:val="auto"/>
+        </w:rPr>
+        <w:t xml:space="preserve"> </w:t>
+      </w:r>
+      <w:r>
+        <w:rPr>
+          <w:rFonts w:ascii="Garamond" w:hAnsi="Garamond"/>
+          <w:bCs/>
+          <w:color w:val="auto"/>
+        </w:rPr>
+        <w:t>approach</w:t>
       </w:r>
       <w:r>
         <w:rPr>
@@ -1458,6 +1436,14 @@
           <w:color w:val="auto"/>
         </w:rPr>
         <w:t>.</w:t>
+      </w:r>
+      <w:r>
+        <w:rPr>
+          <w:rFonts w:ascii="Garamond" w:hAnsi="Garamond"/>
+          <w:bCs/>
+          <w:color w:val="auto"/>
+        </w:rPr>
+        <w:t xml:space="preserve"> </w:t>
       </w:r>
     </w:p>
     <w:p>
@@ -1483,6 +1469,7 @@
           <w:color w:val="auto"/>
         </w:rPr>
       </w:pPr>
+      <w:proofErr w:type="spellStart"/>
       <w:r>
         <w:rPr>
           <w:rFonts w:ascii="Garamond" w:hAnsi="Garamond"/>
@@ -1492,6 +1479,7 @@
         </w:rPr>
         <w:t>Stacktronic</w:t>
       </w:r>
+      <w:proofErr w:type="spellEnd"/>
       <w:r>
         <w:rPr>
           <w:rFonts w:ascii="Garamond" w:hAnsi="Garamond"/>
@@ -1903,15 +1891,49 @@
           <w:b/>
           <w:color w:val="auto"/>
         </w:rPr>
-        <w:t>MATLAB’s Simscape Electrical</w:t>
-      </w:r>
-      <w:r>
-        <w:rPr>
-          <w:rFonts w:ascii="Garamond" w:hAnsi="Garamond"/>
-          <w:bCs/>
-          <w:color w:val="auto"/>
-        </w:rPr>
-        <w:t xml:space="preserve"> toolbox.</w:t>
+        <w:t>MATLAB</w:t>
+      </w:r>
+      <w:r>
+        <w:rPr>
+          <w:rFonts w:ascii="Garamond" w:hAnsi="Garamond"/>
+          <w:b/>
+          <w:color w:val="auto"/>
+        </w:rPr>
+        <w:t xml:space="preserve"> </w:t>
+      </w:r>
+      <w:r>
+        <w:rPr>
+          <w:rFonts w:ascii="Garamond" w:hAnsi="Garamond"/>
+          <w:bCs/>
+          <w:color w:val="auto"/>
+        </w:rPr>
+        <w:t>and</w:t>
+      </w:r>
+      <w:r>
+        <w:rPr>
+          <w:rFonts w:ascii="Garamond" w:hAnsi="Garamond"/>
+          <w:b/>
+          <w:color w:val="auto"/>
+        </w:rPr>
+        <w:t xml:space="preserve"> </w:t>
+      </w:r>
+      <w:proofErr w:type="spellStart"/>
+      <w:r>
+        <w:rPr>
+          <w:rFonts w:ascii="Garamond" w:hAnsi="Garamond"/>
+          <w:b/>
+          <w:color w:val="auto"/>
+        </w:rPr>
+        <w:t>Simscape</w:t>
+      </w:r>
+      <w:proofErr w:type="spellEnd"/>
+      <w:r>
+        <w:rPr>
+          <w:rFonts w:ascii="Garamond" w:hAnsi="Garamond"/>
+          <w:bCs/>
+          <w:color w:val="auto"/>
+        </w:rPr>
+        <w:t>.</w:t>
       </w:r>
     </w:p>
     <w:p>
@@ -1934,39 +1956,23 @@
           <w:bCs/>
           <w:color w:val="auto"/>
         </w:rPr>
-        <w:t xml:space="preserve">Reduced pack frame’s form factor by 15% by re-designing mounting geometry </w:t>
-      </w:r>
-      <w:r>
-        <w:rPr>
-          <w:rFonts w:ascii="Garamond" w:hAnsi="Garamond"/>
-          <w:bCs/>
-          <w:color w:val="auto"/>
-        </w:rPr>
-        <w:t xml:space="preserve">using </w:t>
-      </w:r>
-      <w:r>
-        <w:rPr>
-          <w:rFonts w:ascii="Garamond" w:hAnsi="Garamond"/>
-          <w:b/>
-          <w:color w:val="auto"/>
-        </w:rPr>
-        <w:t>Onshape</w:t>
-      </w:r>
-      <w:r>
-        <w:rPr>
-          <w:rFonts w:ascii="Garamond" w:hAnsi="Garamond"/>
-          <w:b/>
-          <w:color w:val="auto"/>
-        </w:rPr>
-        <w:t xml:space="preserve"> CAD</w:t>
-      </w:r>
-      <w:r>
-        <w:rPr>
-          <w:rFonts w:ascii="Garamond" w:hAnsi="Garamond"/>
-          <w:bCs/>
-          <w:color w:val="auto"/>
-        </w:rPr>
-        <w:t xml:space="preserve"> platform</w:t>
+        <w:t xml:space="preserve">Reduced simulation setup process by automating generation of battery characteristics using </w:t>
+      </w:r>
+      <w:r>
+        <w:rPr>
+          <w:rFonts w:ascii="Garamond" w:hAnsi="Garamond"/>
+          <w:b/>
+          <w:color w:val="auto"/>
+        </w:rPr>
+        <w:t>MATLAB</w:t>
+      </w:r>
+      <w:r>
+        <w:rPr>
+          <w:rFonts w:ascii="Garamond" w:hAnsi="Garamond"/>
+          <w:bCs/>
+          <w:color w:val="auto"/>
+        </w:rPr>
+        <w:t xml:space="preserve"> scripts</w:t>
       </w:r>
       <w:r>
         <w:rPr>
@@ -1975,6 +1981,14 @@
           <w:color w:val="auto"/>
         </w:rPr>
         <w:t>.</w:t>
+      </w:r>
+      <w:r>
+        <w:rPr>
+          <w:rFonts w:ascii="Garamond" w:hAnsi="Garamond"/>
+          <w:bCs/>
+          <w:color w:val="auto"/>
+        </w:rPr>
+        <w:t xml:space="preserve"> </w:t>
       </w:r>
     </w:p>
     <w:p>
@@ -2405,23 +2419,7 @@
           <w:b/>
           <w:color w:val="auto"/>
         </w:rPr>
-        <w:t>controls</w:t>
-      </w:r>
-      <w:r>
-        <w:rPr>
-          <w:rFonts w:ascii="Garamond" w:hAnsi="Garamond"/>
-          <w:bCs/>
-          <w:color w:val="auto"/>
-        </w:rPr>
-        <w:t xml:space="preserve"> </w:t>
-      </w:r>
-      <w:r>
-        <w:rPr>
-          <w:rFonts w:ascii="Garamond" w:hAnsi="Garamond"/>
-          <w:b/>
-          <w:color w:val="auto"/>
-        </w:rPr>
-        <w:t>development</w:t>
+        <w:t>simulation</w:t>
       </w:r>
       <w:r>
         <w:rPr>
@@ -2486,13 +2484,23 @@
         </w:rPr>
         <w:t xml:space="preserve">Validated PLC logic for </w:t>
       </w:r>
-      <w:r>
-        <w:rPr>
-          <w:rFonts w:ascii="Garamond" w:hAnsi="Garamond"/>
-          <w:bCs/>
-          <w:color w:val="auto"/>
-        </w:rPr>
-        <w:t xml:space="preserve">merge and </w:t>
+      <w:proofErr w:type="gramStart"/>
+      <w:r>
+        <w:rPr>
+          <w:rFonts w:ascii="Garamond" w:hAnsi="Garamond"/>
+          <w:bCs/>
+          <w:color w:val="auto"/>
+        </w:rPr>
+        <w:t>merge</w:t>
+      </w:r>
+      <w:proofErr w:type="gramEnd"/>
+      <w:r>
+        <w:rPr>
+          <w:rFonts w:ascii="Garamond" w:hAnsi="Garamond"/>
+          <w:bCs/>
+          <w:color w:val="auto"/>
+        </w:rPr>
+        <w:t xml:space="preserve"> and </w:t>
       </w:r>
       <w:r>
         <w:rPr>
@@ -2508,7 +2516,25 @@
           <w:bCs/>
           <w:color w:val="auto"/>
         </w:rPr>
-        <w:t xml:space="preserve">using RSLogix with </w:t>
+        <w:t xml:space="preserve">using </w:t>
+      </w:r>
+      <w:proofErr w:type="spellStart"/>
+      <w:r>
+        <w:rPr>
+          <w:rFonts w:ascii="Garamond" w:hAnsi="Garamond"/>
+          <w:bCs/>
+          <w:color w:val="auto"/>
+        </w:rPr>
+        <w:t>RSLogix</w:t>
+      </w:r>
+      <w:proofErr w:type="spellEnd"/>
+      <w:r>
+        <w:rPr>
+          <w:rFonts w:ascii="Garamond" w:hAnsi="Garamond"/>
+          <w:bCs/>
+          <w:color w:val="auto"/>
+        </w:rPr>
+        <w:t xml:space="preserve"> with </w:t>
       </w:r>
       <w:r>
         <w:rPr>
@@ -2705,8 +2731,9 @@
           <w:iCs/>
           <w:color w:val="auto"/>
         </w:rPr>
-        <w:t>Candidate for MASc, Mechatronics Engineering</w:t>
-      </w:r>
+        <w:t xml:space="preserve">Candidate for </w:t>
+      </w:r>
+      <w:proofErr w:type="spellStart"/>
       <w:r>
         <w:rPr>
           <w:rFonts w:ascii="Garamond" w:hAnsi="Garamond"/>
@@ -2714,8 +2741,9 @@
           <w:iCs/>
           <w:color w:val="auto"/>
         </w:rPr>
-        <w:tab/>
-      </w:r>
+        <w:t>MASc</w:t>
+      </w:r>
+      <w:proofErr w:type="spellEnd"/>
       <w:r>
         <w:rPr>
           <w:rFonts w:ascii="Garamond" w:hAnsi="Garamond"/>
@@ -2723,7 +2751,7 @@
           <w:iCs/>
           <w:color w:val="auto"/>
         </w:rPr>
-        <w:tab/>
+        <w:t>, Mechatronics Engineering</w:t>
       </w:r>
       <w:r>
         <w:rPr>
@@ -2760,6 +2788,24 @@
           <w:color w:val="auto"/>
         </w:rPr>
         <w:tab/>
+      </w:r>
+      <w:r>
+        <w:rPr>
+          <w:rFonts w:ascii="Garamond" w:hAnsi="Garamond"/>
+          <w:i/>
+          <w:iCs/>
+          <w:color w:val="auto"/>
+        </w:rPr>
+        <w:tab/>
+      </w:r>
+      <w:r>
+        <w:rPr>
+          <w:rFonts w:ascii="Garamond" w:hAnsi="Garamond"/>
+          <w:i/>
+          <w:iCs/>
+          <w:color w:val="auto"/>
+        </w:rPr>
+        <w:tab/>
         <w:t xml:space="preserve"> </w:t>
       </w:r>
       <w:r>
@@ -2778,16 +2824,36 @@
           <w:iCs/>
           <w:color w:val="auto"/>
         </w:rPr>
-        <w:t xml:space="preserve">      </w:t>
-      </w:r>
-      <w:r>
-        <w:rPr>
-          <w:rFonts w:ascii="Garamond" w:hAnsi="Garamond"/>
-          <w:b/>
-          <w:bCs/>
-          <w:color w:val="auto"/>
-        </w:rPr>
-        <w:t xml:space="preserve">(Expected) </w:t>
+        <w:t xml:space="preserve">   </w:t>
+      </w:r>
+      <w:proofErr w:type="gramStart"/>
+      <w:r>
+        <w:rPr>
+          <w:rFonts w:ascii="Garamond" w:hAnsi="Garamond"/>
+          <w:i/>
+          <w:iCs/>
+          <w:color w:val="auto"/>
+        </w:rPr>
+        <w:t xml:space="preserve">   </w:t>
+      </w:r>
+      <w:r>
+        <w:rPr>
+          <w:rFonts w:ascii="Garamond" w:hAnsi="Garamond"/>
+          <w:b/>
+          <w:bCs/>
+          <w:color w:val="auto"/>
+        </w:rPr>
+        <w:t>(</w:t>
+      </w:r>
+      <w:proofErr w:type="gramEnd"/>
+      <w:r>
+        <w:rPr>
+          <w:rFonts w:ascii="Garamond" w:hAnsi="Garamond"/>
+          <w:b/>
+          <w:bCs/>
+          <w:color w:val="auto"/>
+        </w:rPr>
+        <w:t xml:space="preserve">Expected) </w:t>
       </w:r>
       <w:r>
         <w:rPr>
@@ -2959,6 +3025,7 @@
           <w:color w:val="auto"/>
         </w:rPr>
       </w:pPr>
+      <w:proofErr w:type="spellStart"/>
       <w:r>
         <w:rPr>
           <w:rFonts w:ascii="Garamond" w:hAnsi="Garamond"/>
@@ -2966,8 +3033,9 @@
           <w:iCs/>
           <w:color w:val="auto"/>
         </w:rPr>
-        <w:t>BASc, Systems Design Engineering</w:t>
-      </w:r>
+        <w:t>BASc</w:t>
+      </w:r>
+      <w:proofErr w:type="spellEnd"/>
       <w:r>
         <w:rPr>
           <w:rFonts w:ascii="Garamond" w:hAnsi="Garamond"/>
@@ -2975,7 +3043,7 @@
           <w:iCs/>
           <w:color w:val="auto"/>
         </w:rPr>
-        <w:tab/>
+        <w:t>, Systems Design Engineering</w:t>
       </w:r>
       <w:r>
         <w:rPr>
@@ -3012,6 +3080,15 @@
           <w:color w:val="auto"/>
         </w:rPr>
         <w:tab/>
+      </w:r>
+      <w:r>
+        <w:rPr>
+          <w:rFonts w:ascii="Garamond" w:hAnsi="Garamond"/>
+          <w:i/>
+          <w:iCs/>
+          <w:color w:val="auto"/>
+        </w:rPr>
+        <w:tab/>
         <w:t xml:space="preserve">   </w:t>
       </w:r>
       <w:r>
@@ -3060,14 +3137,25 @@
         </w:rPr>
         <w:t xml:space="preserve">  </w:t>
       </w:r>
-      <w:r>
-        <w:rPr>
-          <w:rFonts w:ascii="Garamond" w:hAnsi="Garamond"/>
-          <w:b/>
-          <w:bCs/>
-          <w:color w:val="auto"/>
-        </w:rPr>
-        <w:t>June, 2021</w:t>
+      <w:proofErr w:type="gramStart"/>
+      <w:r>
+        <w:rPr>
+          <w:rFonts w:ascii="Garamond" w:hAnsi="Garamond"/>
+          <w:b/>
+          <w:bCs/>
+          <w:color w:val="auto"/>
+        </w:rPr>
+        <w:t>June,</w:t>
+      </w:r>
+      <w:proofErr w:type="gramEnd"/>
+      <w:r>
+        <w:rPr>
+          <w:rFonts w:ascii="Garamond" w:hAnsi="Garamond"/>
+          <w:b/>
+          <w:bCs/>
+          <w:color w:val="auto"/>
+        </w:rPr>
+        <w:t xml:space="preserve"> 2021</w:t>
       </w:r>
     </w:p>
     <w:p>

</xml_diff>